<commit_message>
testen en wijzigigingen app
</commit_message>
<xml_diff>
--- a/Kerntaak 2/2.7 Functionele, technische en acceptatie test opstellen/Functionele test.docx
+++ b/Kerntaak 2/2.7 Functionele, technische en acceptatie test opstellen/Functionele test.docx
@@ -2765,17 +2765,121 @@
           <w:sz w:val="24"/>
           <w:szCs w:val="24"/>
         </w:rPr>
-        <w:t xml:space="preserve">Inloggegevens </w:t>
-      </w:r>
-      <w:r>
+        <w:t>Inloggegevens Leidster:</w:t>
+      </w:r>
+    </w:p>
+    <w:p>
+      <w:pPr>
+        <w:pStyle w:val="Geenafstand"/>
+        <w:rPr>
+          <w:rFonts w:ascii="Arial" w:hAnsi="Arial" w:cs="Arial"/>
+          <w:sz w:val="24"/>
+          <w:szCs w:val="24"/>
+        </w:rPr>
+      </w:pPr>
+      <w:r>
+        <w:rPr>
+          <w:rFonts w:ascii="Arial" w:hAnsi="Arial" w:cs="Arial"/>
+          <w:sz w:val="24"/>
+          <w:szCs w:val="24"/>
+        </w:rPr>
+        <w:t xml:space="preserve">Inlognaam: </w:t>
+      </w:r>
+      <w:r>
+        <w:rPr>
+          <w:rFonts w:ascii="Arial" w:hAnsi="Arial" w:cs="Arial"/>
+          <w:sz w:val="24"/>
+          <w:szCs w:val="24"/>
+        </w:rPr>
+        <w:t>leidster</w:t>
+      </w:r>
+      <w:r>
+        <w:rPr>
+          <w:rFonts w:ascii="Arial" w:hAnsi="Arial" w:cs="Arial"/>
+          <w:sz w:val="24"/>
+          <w:szCs w:val="24"/>
+        </w:rPr>
+        <w:t>@</w:t>
+      </w:r>
+      <w:r>
+        <w:rPr>
+          <w:rFonts w:ascii="Arial" w:hAnsi="Arial" w:cs="Arial"/>
+          <w:sz w:val="24"/>
+          <w:szCs w:val="24"/>
+        </w:rPr>
+        <w:t xml:space="preserve"> </w:t>
+      </w:r>
+      <w:r>
+        <w:rPr>
+          <w:rFonts w:ascii="Arial" w:hAnsi="Arial" w:cs="Arial"/>
+          <w:sz w:val="24"/>
+          <w:szCs w:val="24"/>
+        </w:rPr>
+        <w:t>leidster</w:t>
+      </w:r>
+      <w:r>
+        <w:rPr>
+          <w:rFonts w:ascii="Arial" w:hAnsi="Arial" w:cs="Arial"/>
+          <w:sz w:val="24"/>
+          <w:szCs w:val="24"/>
+        </w:rPr>
+        <w:t>.nl</w:t>
+      </w:r>
+    </w:p>
+    <w:p>
+      <w:pPr>
+        <w:pStyle w:val="Geenafstand"/>
+        <w:rPr>
+          <w:rFonts w:ascii="Arial" w:hAnsi="Arial" w:cs="Arial"/>
+          <w:sz w:val="24"/>
+          <w:szCs w:val="24"/>
+        </w:rPr>
+      </w:pPr>
+      <w:r>
+        <w:rPr>
+          <w:rFonts w:ascii="Arial" w:hAnsi="Arial" w:cs="Arial"/>
+          <w:sz w:val="24"/>
+          <w:szCs w:val="24"/>
+        </w:rPr>
+        <w:t xml:space="preserve">Wachtwoord: </w:t>
+      </w:r>
+      <w:r>
+        <w:rPr>
+          <w:rFonts w:ascii="Arial" w:hAnsi="Arial" w:cs="Arial"/>
+          <w:sz w:val="24"/>
+          <w:szCs w:val="24"/>
+        </w:rPr>
+        <w:t>W</w:t>
+      </w:r>
+      <w:r>
+        <w:rPr>
+          <w:rFonts w:ascii="Arial" w:hAnsi="Arial" w:cs="Arial"/>
+          <w:sz w:val="24"/>
+          <w:szCs w:val="24"/>
+        </w:rPr>
+        <w:t>achtwoord</w:t>
+      </w:r>
+    </w:p>
+    <w:p>
+      <w:pPr>
+        <w:pStyle w:val="Geenafstand"/>
+        <w:rPr>
+          <w:rFonts w:ascii="Arial" w:hAnsi="Arial" w:cs="Arial"/>
+          <w:sz w:val="24"/>
+          <w:szCs w:val="24"/>
+        </w:rPr>
+      </w:pPr>
+    </w:p>
+    <w:p>
+      <w:pPr>
+        <w:pStyle w:val="Geenafstand"/>
         <w:rPr>
           <w:rFonts w:ascii="Arial" w:hAnsi="Arial" w:cs="Arial"/>
           <w:b/>
           <w:sz w:val="24"/>
           <w:szCs w:val="24"/>
         </w:rPr>
-        <w:t>Leidster</w:t>
-      </w:r>
+      </w:pPr>
       <w:r>
         <w:rPr>
           <w:rFonts w:ascii="Arial" w:hAnsi="Arial" w:cs="Arial"/>
@@ -2783,147 +2887,7 @@
           <w:sz w:val="24"/>
           <w:szCs w:val="24"/>
         </w:rPr>
-        <w:t>:</w:t>
-      </w:r>
-    </w:p>
-    <w:p>
-      <w:pPr>
-        <w:pStyle w:val="Geenafstand"/>
-        <w:rPr>
-          <w:rFonts w:ascii="Arial" w:hAnsi="Arial" w:cs="Arial"/>
-          <w:sz w:val="24"/>
-          <w:szCs w:val="24"/>
-        </w:rPr>
-      </w:pPr>
-      <w:r>
-        <w:rPr>
-          <w:rFonts w:ascii="Arial" w:hAnsi="Arial" w:cs="Arial"/>
-          <w:sz w:val="24"/>
-          <w:szCs w:val="24"/>
-        </w:rPr>
-        <w:t xml:space="preserve">Inlognaam: </w:t>
-      </w:r>
-      <w:r>
-        <w:rPr>
-          <w:rFonts w:ascii="Arial" w:hAnsi="Arial" w:cs="Arial"/>
-          <w:sz w:val="24"/>
-          <w:szCs w:val="24"/>
-        </w:rPr>
-        <w:t>leidster</w:t>
-      </w:r>
-      <w:r>
-        <w:rPr>
-          <w:rFonts w:ascii="Arial" w:hAnsi="Arial" w:cs="Arial"/>
-          <w:sz w:val="24"/>
-          <w:szCs w:val="24"/>
-        </w:rPr>
-        <w:t>@</w:t>
-      </w:r>
-      <w:r>
-        <w:rPr>
-          <w:rFonts w:ascii="Arial" w:hAnsi="Arial" w:cs="Arial"/>
-          <w:sz w:val="24"/>
-          <w:szCs w:val="24"/>
-        </w:rPr>
-        <w:t xml:space="preserve"> </w:t>
-      </w:r>
-      <w:r>
-        <w:rPr>
-          <w:rFonts w:ascii="Arial" w:hAnsi="Arial" w:cs="Arial"/>
-          <w:sz w:val="24"/>
-          <w:szCs w:val="24"/>
-        </w:rPr>
-        <w:t>leidster</w:t>
-      </w:r>
-      <w:r>
-        <w:rPr>
-          <w:rFonts w:ascii="Arial" w:hAnsi="Arial" w:cs="Arial"/>
-          <w:sz w:val="24"/>
-          <w:szCs w:val="24"/>
-        </w:rPr>
-        <w:t>.nl</w:t>
-      </w:r>
-    </w:p>
-    <w:p>
-      <w:pPr>
-        <w:pStyle w:val="Geenafstand"/>
-        <w:rPr>
-          <w:rFonts w:ascii="Arial" w:hAnsi="Arial" w:cs="Arial"/>
-          <w:sz w:val="24"/>
-          <w:szCs w:val="24"/>
-        </w:rPr>
-      </w:pPr>
-      <w:r>
-        <w:rPr>
-          <w:rFonts w:ascii="Arial" w:hAnsi="Arial" w:cs="Arial"/>
-          <w:sz w:val="24"/>
-          <w:szCs w:val="24"/>
-        </w:rPr>
-        <w:t xml:space="preserve">Wachtwoord: </w:t>
-      </w:r>
-      <w:r>
-        <w:rPr>
-          <w:rFonts w:ascii="Arial" w:hAnsi="Arial" w:cs="Arial"/>
-          <w:sz w:val="24"/>
-          <w:szCs w:val="24"/>
-        </w:rPr>
-        <w:t>W</w:t>
-      </w:r>
-      <w:r>
-        <w:rPr>
-          <w:rFonts w:ascii="Arial" w:hAnsi="Arial" w:cs="Arial"/>
-          <w:sz w:val="24"/>
-          <w:szCs w:val="24"/>
-        </w:rPr>
-        <w:t>achtwoord</w:t>
-      </w:r>
-    </w:p>
-    <w:p>
-      <w:pPr>
-        <w:pStyle w:val="Geenafstand"/>
-        <w:rPr>
-          <w:rFonts w:ascii="Arial" w:hAnsi="Arial" w:cs="Arial"/>
-          <w:sz w:val="24"/>
-          <w:szCs w:val="24"/>
-        </w:rPr>
-      </w:pPr>
-    </w:p>
-    <w:p>
-      <w:pPr>
-        <w:pStyle w:val="Geenafstand"/>
-        <w:rPr>
-          <w:rFonts w:ascii="Arial" w:hAnsi="Arial" w:cs="Arial"/>
-          <w:b/>
-          <w:sz w:val="24"/>
-          <w:szCs w:val="24"/>
-        </w:rPr>
-      </w:pPr>
-      <w:r>
-        <w:rPr>
-          <w:rFonts w:ascii="Arial" w:hAnsi="Arial" w:cs="Arial"/>
-          <w:b/>
-          <w:sz w:val="24"/>
-          <w:szCs w:val="24"/>
-        </w:rPr>
-        <w:t>Inloggegevens</w:t>
-      </w:r>
-      <w:r>
-        <w:rPr>
-          <w:rFonts w:ascii="Arial" w:hAnsi="Arial" w:cs="Arial"/>
-          <w:b/>
-          <w:sz w:val="24"/>
-          <w:szCs w:val="24"/>
-        </w:rPr>
-        <w:t xml:space="preserve"> Ouder</w:t>
-      </w:r>
-      <w:r>
-        <w:rPr>
-          <w:rFonts w:ascii="Arial" w:hAnsi="Arial" w:cs="Arial"/>
-          <w:b/>
-          <w:sz w:val="24"/>
-          <w:szCs w:val="24"/>
-        </w:rPr>
-        <w:t>:</w:t>
+        <w:t>Inloggegevens Ouder:</w:t>
       </w:r>
     </w:p>
     <w:p>
@@ -4264,6 +4228,84 @@
           </w:p>
         </w:tc>
       </w:tr>
+      <w:tr>
+        <w:tc>
+          <w:tcPr>
+            <w:cnfStyle w:val="001000000000" w:firstRow="0" w:lastRow="0" w:firstColumn="1" w:lastColumn="0" w:oddVBand="0" w:evenVBand="0" w:oddHBand="0" w:evenHBand="0" w:firstRowFirstColumn="0" w:firstRowLastColumn="0" w:lastRowFirstColumn="0" w:lastRowLastColumn="0"/>
+            <w:tcW w:w="4673" w:type="dxa"/>
+          </w:tcPr>
+          <w:p>
+            <w:pPr>
+              <w:pStyle w:val="Geenafstand"/>
+              <w:rPr>
+                <w:rFonts w:ascii="Arial" w:hAnsi="Arial" w:cs="Arial"/>
+                <w:sz w:val="24"/>
+                <w:szCs w:val="24"/>
+              </w:rPr>
+            </w:pPr>
+          </w:p>
+          <w:p>
+            <w:pPr>
+              <w:pStyle w:val="Geenafstand"/>
+              <w:rPr>
+                <w:rFonts w:ascii="Arial" w:hAnsi="Arial" w:cs="Arial"/>
+                <w:sz w:val="24"/>
+                <w:szCs w:val="24"/>
+              </w:rPr>
+            </w:pPr>
+            <w:r>
+              <w:rPr>
+                <w:rFonts w:ascii="Arial" w:hAnsi="Arial" w:cs="Arial"/>
+                <w:sz w:val="24"/>
+                <w:szCs w:val="24"/>
+              </w:rPr>
+              <w:t>Kan de leidster de afwezigheid zien van een kind met de reden en de soort afwezigheid?</w:t>
+            </w:r>
+          </w:p>
+          <w:p>
+            <w:pPr>
+              <w:pStyle w:val="Geenafstand"/>
+              <w:rPr>
+                <w:rFonts w:ascii="Arial" w:hAnsi="Arial" w:cs="Arial"/>
+                <w:sz w:val="24"/>
+                <w:szCs w:val="24"/>
+              </w:rPr>
+            </w:pPr>
+          </w:p>
+        </w:tc>
+        <w:tc>
+          <w:tcPr>
+            <w:tcW w:w="709" w:type="dxa"/>
+          </w:tcPr>
+          <w:p>
+            <w:pPr>
+              <w:pStyle w:val="Geenafstand"/>
+              <w:cnfStyle w:val="000000000000" w:firstRow="0" w:lastRow="0" w:firstColumn="0" w:lastColumn="0" w:oddVBand="0" w:evenVBand="0" w:oddHBand="0" w:evenHBand="0" w:firstRowFirstColumn="0" w:firstRowLastColumn="0" w:lastRowFirstColumn="0" w:lastRowLastColumn="0"/>
+              <w:rPr>
+                <w:rFonts w:ascii="Arial" w:hAnsi="Arial" w:cs="Arial"/>
+                <w:sz w:val="24"/>
+                <w:szCs w:val="24"/>
+              </w:rPr>
+            </w:pPr>
+          </w:p>
+        </w:tc>
+        <w:tc>
+          <w:tcPr>
+            <w:tcW w:w="3680" w:type="dxa"/>
+          </w:tcPr>
+          <w:p>
+            <w:pPr>
+              <w:pStyle w:val="Geenafstand"/>
+              <w:cnfStyle w:val="000000000000" w:firstRow="0" w:lastRow="0" w:firstColumn="0" w:lastColumn="0" w:oddVBand="0" w:evenVBand="0" w:oddHBand="0" w:evenHBand="0" w:firstRowFirstColumn="0" w:firstRowLastColumn="0" w:lastRowFirstColumn="0" w:lastRowLastColumn="0"/>
+              <w:rPr>
+                <w:rFonts w:ascii="Arial" w:hAnsi="Arial" w:cs="Arial"/>
+                <w:sz w:val="24"/>
+                <w:szCs w:val="24"/>
+              </w:rPr>
+            </w:pPr>
+          </w:p>
+        </w:tc>
+      </w:tr>
     </w:tbl>
     <w:p>
       <w:pPr>
@@ -5533,39 +5575,7 @@
           <w:sz w:val="24"/>
           <w:szCs w:val="24"/>
         </w:rPr>
-        <w:t xml:space="preserve">Log in als </w:t>
-      </w:r>
-      <w:r>
-        <w:rPr>
-          <w:rFonts w:ascii="Arial" w:hAnsi="Arial" w:cs="Arial"/>
-          <w:sz w:val="24"/>
-          <w:szCs w:val="24"/>
-        </w:rPr>
-        <w:t>ouder</w:t>
-      </w:r>
-      <w:r>
-        <w:rPr>
-          <w:rFonts w:ascii="Arial" w:hAnsi="Arial" w:cs="Arial"/>
-          <w:sz w:val="24"/>
-          <w:szCs w:val="24"/>
-        </w:rPr>
-        <w:t xml:space="preserve"> met de gegevens van de </w:t>
-      </w:r>
-      <w:r>
-        <w:rPr>
-          <w:rFonts w:ascii="Arial" w:hAnsi="Arial" w:cs="Arial"/>
-          <w:sz w:val="24"/>
-          <w:szCs w:val="24"/>
-        </w:rPr>
-        <w:t>ouder</w:t>
-      </w:r>
-      <w:r>
-        <w:rPr>
-          <w:rFonts w:ascii="Arial" w:hAnsi="Arial" w:cs="Arial"/>
-          <w:sz w:val="24"/>
-          <w:szCs w:val="24"/>
-        </w:rPr>
-        <w:t xml:space="preserve"> die aan het begin van dit document staan.</w:t>
+        <w:t>Log in als ouder met de gegevens van de ouder die aan het begin van dit document staan.</w:t>
       </w:r>
     </w:p>
     <w:p>
@@ -5783,6 +5793,84 @@
           </w:p>
         </w:tc>
       </w:tr>
+      <w:tr>
+        <w:tc>
+          <w:tcPr>
+            <w:cnfStyle w:val="001000000000" w:firstRow="0" w:lastRow="0" w:firstColumn="1" w:lastColumn="0" w:oddVBand="0" w:evenVBand="0" w:oddHBand="0" w:evenHBand="0" w:firstRowFirstColumn="0" w:firstRowLastColumn="0" w:lastRowFirstColumn="0" w:lastRowLastColumn="0"/>
+            <w:tcW w:w="4673" w:type="dxa"/>
+          </w:tcPr>
+          <w:p>
+            <w:pPr>
+              <w:pStyle w:val="Geenafstand"/>
+              <w:rPr>
+                <w:rFonts w:ascii="Arial" w:hAnsi="Arial" w:cs="Arial"/>
+                <w:sz w:val="24"/>
+                <w:szCs w:val="24"/>
+              </w:rPr>
+            </w:pPr>
+          </w:p>
+          <w:p>
+            <w:pPr>
+              <w:pStyle w:val="Geenafstand"/>
+              <w:rPr>
+                <w:rFonts w:ascii="Arial" w:hAnsi="Arial" w:cs="Arial"/>
+                <w:sz w:val="24"/>
+                <w:szCs w:val="24"/>
+              </w:rPr>
+            </w:pPr>
+            <w:r>
+              <w:rPr>
+                <w:rFonts w:ascii="Arial" w:hAnsi="Arial" w:cs="Arial"/>
+                <w:sz w:val="24"/>
+                <w:szCs w:val="24"/>
+              </w:rPr>
+              <w:t>Kan een ouder een absentie verwijderen?</w:t>
+            </w:r>
+          </w:p>
+          <w:p>
+            <w:pPr>
+              <w:pStyle w:val="Geenafstand"/>
+              <w:rPr>
+                <w:rFonts w:ascii="Arial" w:hAnsi="Arial" w:cs="Arial"/>
+                <w:sz w:val="24"/>
+                <w:szCs w:val="24"/>
+              </w:rPr>
+            </w:pPr>
+          </w:p>
+        </w:tc>
+        <w:tc>
+          <w:tcPr>
+            <w:tcW w:w="709" w:type="dxa"/>
+          </w:tcPr>
+          <w:p>
+            <w:pPr>
+              <w:pStyle w:val="Geenafstand"/>
+              <w:cnfStyle w:val="000000000000" w:firstRow="0" w:lastRow="0" w:firstColumn="0" w:lastColumn="0" w:oddVBand="0" w:evenVBand="0" w:oddHBand="0" w:evenHBand="0" w:firstRowFirstColumn="0" w:firstRowLastColumn="0" w:lastRowFirstColumn="0" w:lastRowLastColumn="0"/>
+              <w:rPr>
+                <w:rFonts w:ascii="Arial" w:hAnsi="Arial" w:cs="Arial"/>
+                <w:sz w:val="24"/>
+                <w:szCs w:val="24"/>
+              </w:rPr>
+            </w:pPr>
+          </w:p>
+        </w:tc>
+        <w:tc>
+          <w:tcPr>
+            <w:tcW w:w="3680" w:type="dxa"/>
+          </w:tcPr>
+          <w:p>
+            <w:pPr>
+              <w:pStyle w:val="Geenafstand"/>
+              <w:cnfStyle w:val="000000000000" w:firstRow="0" w:lastRow="0" w:firstColumn="0" w:lastColumn="0" w:oddVBand="0" w:evenVBand="0" w:oddHBand="0" w:evenHBand="0" w:firstRowFirstColumn="0" w:firstRowLastColumn="0" w:lastRowFirstColumn="0" w:lastRowLastColumn="0"/>
+              <w:rPr>
+                <w:rFonts w:ascii="Arial" w:hAnsi="Arial" w:cs="Arial"/>
+                <w:sz w:val="24"/>
+                <w:szCs w:val="24"/>
+              </w:rPr>
+            </w:pPr>
+          </w:p>
+        </w:tc>
+      </w:tr>
     </w:tbl>
     <w:p>
       <w:pPr>
@@ -6058,8 +6146,6 @@
                 <w:szCs w:val="24"/>
               </w:rPr>
             </w:pPr>
-            <w:bookmarkStart w:id="2" w:name="_GoBack"/>
-            <w:bookmarkEnd w:id="2"/>
           </w:p>
         </w:tc>
         <w:tc>
@@ -6105,6 +6191,206 @@
           <w:szCs w:val="24"/>
         </w:rPr>
       </w:pPr>
+    </w:p>
+    <w:p>
+      <w:pPr>
+        <w:pStyle w:val="Geenafstand"/>
+        <w:rPr>
+          <w:rFonts w:ascii="Arial" w:eastAsia="Times New Roman" w:hAnsi="Arial" w:cs="Arial"/>
+          <w:sz w:val="24"/>
+          <w:szCs w:val="24"/>
+        </w:rPr>
+      </w:pPr>
+    </w:p>
+    <w:tbl>
+      <w:tblPr>
+        <w:tblStyle w:val="Rastertabel4-Accent1"/>
+        <w:tblW w:w="0" w:type="auto"/>
+        <w:tblLook w:val="04A0" w:firstRow="1" w:lastRow="0" w:firstColumn="1" w:lastColumn="0" w:noHBand="0" w:noVBand="1"/>
+      </w:tblPr>
+      <w:tblGrid>
+        <w:gridCol w:w="4673"/>
+        <w:gridCol w:w="709"/>
+        <w:gridCol w:w="3680"/>
+      </w:tblGrid>
+      <w:tr>
+        <w:trPr>
+          <w:cnfStyle w:val="100000000000" w:firstRow="1" w:lastRow="0" w:firstColumn="0" w:lastColumn="0" w:oddVBand="0" w:evenVBand="0" w:oddHBand="0" w:evenHBand="0" w:firstRowFirstColumn="0" w:firstRowLastColumn="0" w:lastRowFirstColumn="0" w:lastRowLastColumn="0"/>
+        </w:trPr>
+        <w:tc>
+          <w:tcPr>
+            <w:cnfStyle w:val="001000000000" w:firstRow="0" w:lastRow="0" w:firstColumn="1" w:lastColumn="0" w:oddVBand="0" w:evenVBand="0" w:oddHBand="0" w:evenHBand="0" w:firstRowFirstColumn="0" w:firstRowLastColumn="0" w:lastRowFirstColumn="0" w:lastRowLastColumn="0"/>
+            <w:tcW w:w="4673" w:type="dxa"/>
+          </w:tcPr>
+          <w:p>
+            <w:pPr>
+              <w:pStyle w:val="Geenafstand"/>
+              <w:rPr>
+                <w:rFonts w:ascii="Arial" w:hAnsi="Arial" w:cs="Arial"/>
+                <w:sz w:val="24"/>
+                <w:szCs w:val="24"/>
+              </w:rPr>
+            </w:pPr>
+            <w:r>
+              <w:rPr>
+                <w:rFonts w:ascii="Arial" w:hAnsi="Arial" w:cs="Arial"/>
+                <w:sz w:val="24"/>
+                <w:szCs w:val="24"/>
+              </w:rPr>
+              <w:t>Testvraag</w:t>
+            </w:r>
+          </w:p>
+        </w:tc>
+        <w:tc>
+          <w:tcPr>
+            <w:tcW w:w="709" w:type="dxa"/>
+          </w:tcPr>
+          <w:p>
+            <w:pPr>
+              <w:pStyle w:val="Geenafstand"/>
+              <w:cnfStyle w:val="100000000000" w:firstRow="1" w:lastRow="0" w:firstColumn="0" w:lastColumn="0" w:oddVBand="0" w:evenVBand="0" w:oddHBand="0" w:evenHBand="0" w:firstRowFirstColumn="0" w:firstRowLastColumn="0" w:lastRowFirstColumn="0" w:lastRowLastColumn="0"/>
+              <w:rPr>
+                <w:rFonts w:ascii="Arial" w:hAnsi="Arial" w:cs="Arial"/>
+                <w:sz w:val="24"/>
+                <w:szCs w:val="24"/>
+              </w:rPr>
+            </w:pPr>
+            <w:r>
+              <w:rPr>
+                <w:rFonts w:ascii="Segoe UI Symbol" w:hAnsi="Segoe UI Symbol" w:cs="Segoe UI Symbol"/>
+                <w:sz w:val="24"/>
+                <w:szCs w:val="24"/>
+              </w:rPr>
+              <w:t>✓</w:t>
+            </w:r>
+            <w:r>
+              <w:rPr>
+                <w:rFonts w:ascii="Arial" w:hAnsi="Arial" w:cs="Arial"/>
+                <w:sz w:val="24"/>
+                <w:szCs w:val="24"/>
+              </w:rPr>
+              <w:t>/X</w:t>
+            </w:r>
+          </w:p>
+        </w:tc>
+        <w:tc>
+          <w:tcPr>
+            <w:tcW w:w="3680" w:type="dxa"/>
+          </w:tcPr>
+          <w:p>
+            <w:pPr>
+              <w:pStyle w:val="Geenafstand"/>
+              <w:cnfStyle w:val="100000000000" w:firstRow="1" w:lastRow="0" w:firstColumn="0" w:lastColumn="0" w:oddVBand="0" w:evenVBand="0" w:oddHBand="0" w:evenHBand="0" w:firstRowFirstColumn="0" w:firstRowLastColumn="0" w:lastRowFirstColumn="0" w:lastRowLastColumn="0"/>
+              <w:rPr>
+                <w:rFonts w:ascii="Arial" w:hAnsi="Arial" w:cs="Arial"/>
+                <w:sz w:val="24"/>
+                <w:szCs w:val="24"/>
+              </w:rPr>
+            </w:pPr>
+            <w:r>
+              <w:rPr>
+                <w:rFonts w:ascii="Arial" w:hAnsi="Arial" w:cs="Arial"/>
+                <w:sz w:val="24"/>
+                <w:szCs w:val="24"/>
+              </w:rPr>
+              <w:t>Opmerking</w:t>
+            </w:r>
+          </w:p>
+        </w:tc>
+      </w:tr>
+      <w:tr>
+        <w:trPr>
+          <w:cnfStyle w:val="000000100000" w:firstRow="0" w:lastRow="0" w:firstColumn="0" w:lastColumn="0" w:oddVBand="0" w:evenVBand="0" w:oddHBand="1" w:evenHBand="0" w:firstRowFirstColumn="0" w:firstRowLastColumn="0" w:lastRowFirstColumn="0" w:lastRowLastColumn="0"/>
+        </w:trPr>
+        <w:tc>
+          <w:tcPr>
+            <w:cnfStyle w:val="001000000000" w:firstRow="0" w:lastRow="0" w:firstColumn="1" w:lastColumn="0" w:oddVBand="0" w:evenVBand="0" w:oddHBand="0" w:evenHBand="0" w:firstRowFirstColumn="0" w:firstRowLastColumn="0" w:lastRowFirstColumn="0" w:lastRowLastColumn="0"/>
+            <w:tcW w:w="4673" w:type="dxa"/>
+          </w:tcPr>
+          <w:p>
+            <w:pPr>
+              <w:pStyle w:val="Geenafstand"/>
+              <w:rPr>
+                <w:rFonts w:ascii="Arial" w:hAnsi="Arial" w:cs="Arial"/>
+                <w:sz w:val="24"/>
+                <w:szCs w:val="24"/>
+              </w:rPr>
+            </w:pPr>
+          </w:p>
+          <w:p>
+            <w:pPr>
+              <w:pStyle w:val="Geenafstand"/>
+              <w:rPr>
+                <w:rFonts w:ascii="Arial" w:hAnsi="Arial" w:cs="Arial"/>
+                <w:sz w:val="24"/>
+                <w:szCs w:val="24"/>
+              </w:rPr>
+            </w:pPr>
+            <w:r>
+              <w:rPr>
+                <w:rFonts w:ascii="Arial" w:hAnsi="Arial" w:cs="Arial"/>
+                <w:sz w:val="24"/>
+                <w:szCs w:val="24"/>
+              </w:rPr>
+              <w:t>Is de doorloop van de app soepel en logisch?</w:t>
+            </w:r>
+          </w:p>
+          <w:p>
+            <w:pPr>
+              <w:pStyle w:val="Geenafstand"/>
+              <w:rPr>
+                <w:rFonts w:ascii="Arial" w:hAnsi="Arial" w:cs="Arial"/>
+                <w:sz w:val="24"/>
+                <w:szCs w:val="24"/>
+              </w:rPr>
+            </w:pPr>
+          </w:p>
+        </w:tc>
+        <w:tc>
+          <w:tcPr>
+            <w:tcW w:w="709" w:type="dxa"/>
+          </w:tcPr>
+          <w:p>
+            <w:pPr>
+              <w:pStyle w:val="Geenafstand"/>
+              <w:cnfStyle w:val="000000100000" w:firstRow="0" w:lastRow="0" w:firstColumn="0" w:lastColumn="0" w:oddVBand="0" w:evenVBand="0" w:oddHBand="1" w:evenHBand="0" w:firstRowFirstColumn="0" w:firstRowLastColumn="0" w:lastRowFirstColumn="0" w:lastRowLastColumn="0"/>
+              <w:rPr>
+                <w:rFonts w:ascii="Arial" w:hAnsi="Arial" w:cs="Arial"/>
+                <w:sz w:val="24"/>
+                <w:szCs w:val="24"/>
+              </w:rPr>
+            </w:pPr>
+          </w:p>
+        </w:tc>
+        <w:tc>
+          <w:tcPr>
+            <w:tcW w:w="3680" w:type="dxa"/>
+          </w:tcPr>
+          <w:p>
+            <w:pPr>
+              <w:pStyle w:val="Geenafstand"/>
+              <w:cnfStyle w:val="000000100000" w:firstRow="0" w:lastRow="0" w:firstColumn="0" w:lastColumn="0" w:oddVBand="0" w:evenVBand="0" w:oddHBand="1" w:evenHBand="0" w:firstRowFirstColumn="0" w:firstRowLastColumn="0" w:lastRowFirstColumn="0" w:lastRowLastColumn="0"/>
+              <w:rPr>
+                <w:rFonts w:ascii="Arial" w:hAnsi="Arial" w:cs="Arial"/>
+                <w:sz w:val="24"/>
+                <w:szCs w:val="24"/>
+              </w:rPr>
+            </w:pPr>
+          </w:p>
+        </w:tc>
+      </w:tr>
+    </w:tbl>
+    <w:p>
+      <w:pPr>
+        <w:pStyle w:val="Geenafstand"/>
+        <w:rPr>
+          <w:rFonts w:ascii="Arial" w:eastAsia="Times New Roman" w:hAnsi="Arial" w:cs="Arial"/>
+          <w:sz w:val="24"/>
+          <w:szCs w:val="24"/>
+        </w:rPr>
+      </w:pPr>
+      <w:bookmarkStart w:id="2" w:name="_GoBack"/>
+      <w:bookmarkEnd w:id="2"/>
     </w:p>
     <w:sectPr>
       <w:footerReference w:type="default" r:id="rId11"/>
@@ -7213,7 +7499,7 @@
 </file>
 
 <file path=customXml/itemProps2.xml><?xml version="1.0" encoding="utf-8"?>
-<ds:datastoreItem xmlns:ds="http://schemas.openxmlformats.org/officeDocument/2006/customXml" ds:itemID="{6C12F932-1BC2-4929-9999-1A5E9365741F}">
+<ds:datastoreItem xmlns:ds="http://schemas.openxmlformats.org/officeDocument/2006/customXml" ds:itemID="{A49EA00A-80B5-48EB-AF53-F7B6649010CC}">
   <ds:schemaRefs>
     <ds:schemaRef ds:uri="http://schemas.openxmlformats.org/officeDocument/2006/bibliography"/>
   </ds:schemaRefs>

</xml_diff>